<commit_message>
Commit de primer entrega
</commit_message>
<xml_diff>
--- a/1 pre entrega/src/data/primer pre entrega check.docx
+++ b/1 pre entrega/src/data/primer pre entrega check.docx
@@ -156,6 +156,7 @@
           <w:rFonts w:ascii="Arial" w:hAnsi="Arial" w:cs="Arial"/>
           <w:sz w:val="20"/>
           <w:szCs w:val="20"/>
+          <w:highlight w:val="yellow"/>
         </w:rPr>
         <w:t xml:space="preserve">Para el manejo de productos, el cual tendrá su </w:t>
       </w:r>
@@ -165,6 +166,7 @@
           <w:rFonts w:ascii="Arial" w:hAnsi="Arial" w:cs="Arial"/>
           <w:sz w:val="20"/>
           <w:szCs w:val="20"/>
+          <w:highlight w:val="yellow"/>
         </w:rPr>
         <w:t>router</w:t>
       </w:r>
@@ -174,6 +176,7 @@
           <w:rFonts w:ascii="Arial" w:hAnsi="Arial" w:cs="Arial"/>
           <w:sz w:val="20"/>
           <w:szCs w:val="20"/>
+          <w:highlight w:val="yellow"/>
         </w:rPr>
         <w:t xml:space="preserve"> en /api/</w:t>
       </w:r>
@@ -183,6 +186,7 @@
           <w:rFonts w:ascii="Arial" w:hAnsi="Arial" w:cs="Arial"/>
           <w:sz w:val="20"/>
           <w:szCs w:val="20"/>
+          <w:highlight w:val="yellow"/>
         </w:rPr>
         <w:t>products</w:t>
       </w:r>
@@ -193,6 +197,7 @@
           <w:rFonts w:ascii="Arial" w:hAnsi="Arial" w:cs="Arial"/>
           <w:sz w:val="20"/>
           <w:szCs w:val="20"/>
+          <w:highlight w:val="yellow"/>
         </w:rPr>
         <w:t>/ ,</w:t>
       </w:r>
@@ -202,6 +207,7 @@
           <w:rFonts w:ascii="Arial" w:hAnsi="Arial" w:cs="Arial"/>
           <w:sz w:val="20"/>
           <w:szCs w:val="20"/>
+          <w:highlight w:val="yellow"/>
         </w:rPr>
         <w:t xml:space="preserve"> configurar las siguientes rutas:</w:t>
       </w:r>
@@ -236,7 +242,7 @@
           <w:rFonts w:ascii="Arial" w:hAnsi="Arial" w:cs="Arial"/>
           <w:sz w:val="20"/>
           <w:szCs w:val="20"/>
-          <w:highlight w:val="red"/>
+          <w:highlight w:val="yellow"/>
         </w:rPr>
         <w:t xml:space="preserve">(Incluyendo la </w:t>
       </w:r>
@@ -246,7 +252,7 @@
           <w:rFonts w:ascii="Arial" w:hAnsi="Arial" w:cs="Arial"/>
           <w:sz w:val="20"/>
           <w:szCs w:val="20"/>
-          <w:highlight w:val="red"/>
+          <w:highlight w:val="yellow"/>
         </w:rPr>
         <w:t>limitación ?</w:t>
       </w:r>
@@ -256,7 +262,7 @@
           <w:rFonts w:ascii="Arial" w:hAnsi="Arial" w:cs="Arial"/>
           <w:sz w:val="20"/>
           <w:szCs w:val="20"/>
-          <w:highlight w:val="red"/>
+          <w:highlight w:val="yellow"/>
         </w:rPr>
         <w:t>limit</w:t>
       </w:r>
@@ -267,7 +273,7 @@
           <w:rFonts w:ascii="Arial" w:hAnsi="Arial" w:cs="Arial"/>
           <w:sz w:val="20"/>
           <w:szCs w:val="20"/>
-          <w:highlight w:val="red"/>
+          <w:highlight w:val="yellow"/>
         </w:rPr>
         <w:t xml:space="preserve"> del desafío anterior</w:t>
       </w:r>
@@ -362,32 +368,17 @@
           <w:bCs/>
           <w:sz w:val="20"/>
           <w:szCs w:val="20"/>
-        </w:rPr>
-      </w:pPr>
-      <w:r>
-        <w:rPr>
-          <w:rFonts w:ascii="Arial" w:hAnsi="Arial" w:cs="Arial"/>
-          <w:sz w:val="20"/>
-          <w:szCs w:val="20"/>
-        </w:rPr>
-        <w:t xml:space="preserve">La ruta raíz </w:t>
-      </w:r>
-      <w:r>
-        <w:rPr>
-          <w:rFonts w:ascii="Arial" w:hAnsi="Arial" w:cs="Arial"/>
-          <w:sz w:val="20"/>
-          <w:szCs w:val="20"/>
-          <w:highlight w:val="darkCyan"/>
-        </w:rPr>
-        <w:t>POST</w:t>
-      </w:r>
-      <w:r>
-        <w:rPr>
-          <w:rFonts w:ascii="Arial" w:hAnsi="Arial" w:cs="Arial"/>
-          <w:sz w:val="20"/>
-          <w:szCs w:val="20"/>
-        </w:rPr>
-        <w:t xml:space="preserve"> / deberá agregar un nuevo producto con los campos:</w:t>
+          <w:highlight w:val="yellow"/>
+        </w:rPr>
+      </w:pPr>
+      <w:r>
+        <w:rPr>
+          <w:rFonts w:ascii="Arial" w:hAnsi="Arial" w:cs="Arial"/>
+          <w:sz w:val="20"/>
+          <w:szCs w:val="20"/>
+          <w:highlight w:val="yellow"/>
+        </w:rPr>
+        <w:t>La ruta raíz POST / deberá agregar un nuevo producto con los campos:</w:t>
       </w:r>
     </w:p>
     <w:p>
@@ -864,13 +855,15 @@
           <w:bCs/>
           <w:sz w:val="20"/>
           <w:szCs w:val="20"/>
-        </w:rPr>
-      </w:pPr>
-      <w:r>
-        <w:rPr>
-          <w:rFonts w:ascii="Arial" w:hAnsi="Arial" w:cs="Arial"/>
-          <w:sz w:val="20"/>
-          <w:szCs w:val="20"/>
+          <w:highlight w:val="yellow"/>
+        </w:rPr>
+      </w:pPr>
+      <w:r>
+        <w:rPr>
+          <w:rFonts w:ascii="Arial" w:hAnsi="Arial" w:cs="Arial"/>
+          <w:sz w:val="20"/>
+          <w:szCs w:val="20"/>
+          <w:highlight w:val="yellow"/>
         </w:rPr>
         <w:t xml:space="preserve">La ruta DELETE </w:t>
       </w:r>
@@ -880,6 +873,7 @@
           <w:rFonts w:ascii="Arial" w:hAnsi="Arial" w:cs="Arial"/>
           <w:sz w:val="20"/>
           <w:szCs w:val="20"/>
+          <w:highlight w:val="yellow"/>
         </w:rPr>
         <w:t>/:</w:t>
       </w:r>
@@ -889,6 +883,7 @@
           <w:rFonts w:ascii="Arial" w:hAnsi="Arial" w:cs="Arial"/>
           <w:sz w:val="20"/>
           <w:szCs w:val="20"/>
+          <w:highlight w:val="yellow"/>
         </w:rPr>
         <w:t>pid</w:t>
       </w:r>
@@ -899,6 +894,7 @@
           <w:rFonts w:ascii="Arial" w:hAnsi="Arial" w:cs="Arial"/>
           <w:sz w:val="20"/>
           <w:szCs w:val="20"/>
+          <w:highlight w:val="yellow"/>
         </w:rPr>
         <w:t xml:space="preserve"> deberá eliminar el producto con el </w:t>
       </w:r>
@@ -908,6 +904,7 @@
           <w:rFonts w:ascii="Arial" w:hAnsi="Arial" w:cs="Arial"/>
           <w:sz w:val="20"/>
           <w:szCs w:val="20"/>
+          <w:highlight w:val="yellow"/>
         </w:rPr>
         <w:t>pid</w:t>
       </w:r>
@@ -917,6 +914,7 @@
           <w:rFonts w:ascii="Arial" w:hAnsi="Arial" w:cs="Arial"/>
           <w:sz w:val="20"/>
           <w:szCs w:val="20"/>
+          <w:highlight w:val="yellow"/>
         </w:rPr>
         <w:t xml:space="preserve"> indicado. </w:t>
       </w:r>
@@ -980,15 +978,15 @@
           <w:bCs/>
           <w:sz w:val="20"/>
           <w:szCs w:val="20"/>
-          <w:highlight w:val="darkCyan"/>
-        </w:rPr>
-      </w:pPr>
-      <w:r>
-        <w:rPr>
-          <w:rFonts w:ascii="Arial" w:hAnsi="Arial" w:cs="Arial"/>
-          <w:sz w:val="20"/>
-          <w:szCs w:val="20"/>
-          <w:highlight w:val="darkCyan"/>
+          <w:highlight w:val="yellow"/>
+        </w:rPr>
+      </w:pPr>
+      <w:r>
+        <w:rPr>
+          <w:rFonts w:ascii="Arial" w:hAnsi="Arial" w:cs="Arial"/>
+          <w:sz w:val="20"/>
+          <w:szCs w:val="20"/>
+          <w:highlight w:val="yellow"/>
         </w:rPr>
         <w:t xml:space="preserve">La ruta PUT </w:t>
       </w:r>
@@ -998,7 +996,7 @@
           <w:rFonts w:ascii="Arial" w:hAnsi="Arial" w:cs="Arial"/>
           <w:sz w:val="20"/>
           <w:szCs w:val="20"/>
-          <w:highlight w:val="darkCyan"/>
+          <w:highlight w:val="yellow"/>
         </w:rPr>
         <w:t>/:</w:t>
       </w:r>
@@ -1008,7 +1006,7 @@
           <w:rFonts w:ascii="Arial" w:hAnsi="Arial" w:cs="Arial"/>
           <w:sz w:val="20"/>
           <w:szCs w:val="20"/>
-          <w:highlight w:val="darkCyan"/>
+          <w:highlight w:val="yellow"/>
         </w:rPr>
         <w:t>pid</w:t>
       </w:r>
@@ -1019,7 +1017,7 @@
           <w:rFonts w:ascii="Arial" w:hAnsi="Arial" w:cs="Arial"/>
           <w:sz w:val="20"/>
           <w:szCs w:val="20"/>
-          <w:highlight w:val="darkCyan"/>
+          <w:highlight w:val="yellow"/>
         </w:rPr>
         <w:t xml:space="preserve"> deberá tomar un producto y actualizarlo por los campos enviados desde </w:t>
       </w:r>
@@ -1029,7 +1027,7 @@
           <w:rFonts w:ascii="Arial" w:hAnsi="Arial" w:cs="Arial"/>
           <w:sz w:val="20"/>
           <w:szCs w:val="20"/>
-          <w:highlight w:val="darkCyan"/>
+          <w:highlight w:val="yellow"/>
         </w:rPr>
         <w:t>body</w:t>
       </w:r>
@@ -1039,20 +1037,47 @@
           <w:rFonts w:ascii="Arial" w:hAnsi="Arial" w:cs="Arial"/>
           <w:sz w:val="20"/>
           <w:szCs w:val="20"/>
-          <w:highlight w:val="darkCyan"/>
+          <w:highlight w:val="yellow"/>
         </w:rPr>
         <w:t>. NUNCA se debe actualizar o eliminar el id al momento de hacer dicha actualización.</w:t>
       </w:r>
     </w:p>
     <w:p>
       <w:pPr>
+        <w:numPr>
+          <w:ilvl w:val="1"/>
+          <w:numId w:val="6"/>
+        </w:numPr>
         <w:jc w:val="both"/>
         <w:rPr>
           <w:rFonts w:ascii="Arial" w:hAnsi="Arial" w:cs="Arial"/>
-          <w:sz w:val="20"/>
-          <w:szCs w:val="20"/>
-        </w:rPr>
-      </w:pPr>
+          <w:b/>
+          <w:bCs/>
+          <w:color w:val="FF0000"/>
+          <w:sz w:val="20"/>
+          <w:szCs w:val="20"/>
+        </w:rPr>
+      </w:pPr>
+      <w:proofErr w:type="gramStart"/>
+      <w:r>
+        <w:rPr>
+          <w:rFonts w:ascii="Arial" w:hAnsi="Arial" w:cs="Arial"/>
+          <w:color w:val="FF0000"/>
+          <w:sz w:val="20"/>
+          <w:szCs w:val="20"/>
+        </w:rPr>
+        <w:t>AQUÍ  DEBERIA</w:t>
+      </w:r>
+      <w:proofErr w:type="gramEnd"/>
+      <w:r>
+        <w:rPr>
+          <w:rFonts w:ascii="Arial" w:hAnsi="Arial" w:cs="Arial"/>
+          <w:color w:val="FF0000"/>
+          <w:sz w:val="20"/>
+          <w:szCs w:val="20"/>
+        </w:rPr>
+        <w:t xml:space="preserve"> EVALUAR SI  ALGUN ARCHIVO VIENE VACIO  O SOLO UPDATE?</w:t>
+      </w:r>
     </w:p>
     <w:p>
       <w:pPr>
@@ -1063,12 +1088,23 @@
           <w:szCs w:val="20"/>
         </w:rPr>
       </w:pPr>
-      <w:r>
-        <w:rPr>
-          <w:rFonts w:ascii="Arial" w:hAnsi="Arial" w:cs="Arial"/>
-          <w:sz w:val="20"/>
-          <w:szCs w:val="20"/>
-        </w:rPr>
+    </w:p>
+    <w:p>
+      <w:pPr>
+        <w:jc w:val="both"/>
+        <w:rPr>
+          <w:rFonts w:ascii="Arial" w:hAnsi="Arial" w:cs="Arial"/>
+          <w:sz w:val="20"/>
+          <w:szCs w:val="20"/>
+        </w:rPr>
+      </w:pPr>
+      <w:r>
+        <w:rPr>
+          <w:rFonts w:ascii="Arial" w:hAnsi="Arial" w:cs="Arial"/>
+          <w:sz w:val="20"/>
+          <w:szCs w:val="20"/>
+        </w:rPr>
+        <w:lastRenderedPageBreak/>
         <w:t xml:space="preserve">Para el carrito, el cual tendrá su </w:t>
       </w:r>
       <w:proofErr w:type="spellStart"/>
@@ -1131,7 +1167,6 @@
           <w:szCs w:val="20"/>
           <w:highlight w:val="yellow"/>
         </w:rPr>
-        <w:lastRenderedPageBreak/>
         <w:t xml:space="preserve">La ruta GET </w:t>
       </w:r>
       <w:proofErr w:type="gramStart"/>
@@ -1311,16 +1346,17 @@
           <w:rFonts w:ascii="Arial" w:hAnsi="Arial" w:cs="Arial"/>
           <w:b/>
           <w:bCs/>
-          <w:sz w:val="20"/>
-          <w:szCs w:val="20"/>
-        </w:rPr>
-      </w:pPr>
-      <w:r>
-        <w:rPr>
-          <w:rFonts w:ascii="Arial" w:hAnsi="Arial" w:cs="Arial"/>
-          <w:sz w:val="20"/>
-          <w:szCs w:val="20"/>
-          <w:highlight w:val="yellow"/>
+          <w:color w:val="0F4761" w:themeColor="accent1" w:themeShade="BF"/>
+          <w:sz w:val="20"/>
+          <w:szCs w:val="20"/>
+        </w:rPr>
+      </w:pPr>
+      <w:r>
+        <w:rPr>
+          <w:rFonts w:ascii="Arial" w:hAnsi="Arial" w:cs="Arial"/>
+          <w:color w:val="0F4761" w:themeColor="accent1" w:themeShade="BF"/>
+          <w:sz w:val="20"/>
+          <w:szCs w:val="20"/>
         </w:rPr>
         <w:t xml:space="preserve">La ruta </w:t>
       </w:r>
@@ -1328,9 +1364,9 @@
       <w:r>
         <w:rPr>
           <w:rFonts w:ascii="Arial" w:hAnsi="Arial" w:cs="Arial"/>
-          <w:sz w:val="20"/>
-          <w:szCs w:val="20"/>
-          <w:highlight w:val="yellow"/>
+          <w:color w:val="0F4761" w:themeColor="accent1" w:themeShade="BF"/>
+          <w:sz w:val="20"/>
+          <w:szCs w:val="20"/>
         </w:rPr>
         <w:t>POST  /</w:t>
       </w:r>
@@ -1338,9 +1374,9 @@
       <w:r>
         <w:rPr>
           <w:rFonts w:ascii="Arial" w:hAnsi="Arial" w:cs="Arial"/>
-          <w:sz w:val="20"/>
-          <w:szCs w:val="20"/>
-          <w:highlight w:val="yellow"/>
+          <w:color w:val="0F4761" w:themeColor="accent1" w:themeShade="BF"/>
+          <w:sz w:val="20"/>
+          <w:szCs w:val="20"/>
         </w:rPr>
         <w:t>:cid/</w:t>
       </w:r>
@@ -1348,9 +1384,9 @@
       <w:r>
         <w:rPr>
           <w:rFonts w:ascii="Arial" w:hAnsi="Arial" w:cs="Arial"/>
-          <w:sz w:val="20"/>
-          <w:szCs w:val="20"/>
-          <w:highlight w:val="yellow"/>
+          <w:color w:val="0F4761" w:themeColor="accent1" w:themeShade="BF"/>
+          <w:sz w:val="20"/>
+          <w:szCs w:val="20"/>
         </w:rPr>
         <w:t>product</w:t>
       </w:r>
@@ -1358,9 +1394,9 @@
       <w:r>
         <w:rPr>
           <w:rFonts w:ascii="Arial" w:hAnsi="Arial" w:cs="Arial"/>
-          <w:sz w:val="20"/>
-          <w:szCs w:val="20"/>
-          <w:highlight w:val="yellow"/>
+          <w:color w:val="0F4761" w:themeColor="accent1" w:themeShade="BF"/>
+          <w:sz w:val="20"/>
+          <w:szCs w:val="20"/>
         </w:rPr>
         <w:t>/:</w:t>
       </w:r>
@@ -1368,9 +1404,9 @@
       <w:r>
         <w:rPr>
           <w:rFonts w:ascii="Arial" w:hAnsi="Arial" w:cs="Arial"/>
-          <w:sz w:val="20"/>
-          <w:szCs w:val="20"/>
-          <w:highlight w:val="yellow"/>
+          <w:color w:val="0F4761" w:themeColor="accent1" w:themeShade="BF"/>
+          <w:sz w:val="20"/>
+          <w:szCs w:val="20"/>
         </w:rPr>
         <w:t>pid</w:t>
       </w:r>
@@ -1378,6 +1414,7 @@
       <w:r>
         <w:rPr>
           <w:rFonts w:ascii="Arial" w:hAnsi="Arial" w:cs="Arial"/>
+          <w:color w:val="0F4761" w:themeColor="accent1" w:themeShade="BF"/>
           <w:sz w:val="20"/>
           <w:szCs w:val="20"/>
         </w:rPr>
@@ -1387,6 +1424,7 @@
       <w:r>
         <w:rPr>
           <w:rFonts w:ascii="Arial" w:hAnsi="Arial" w:cs="Arial"/>
+          <w:color w:val="0F4761" w:themeColor="accent1" w:themeShade="BF"/>
           <w:sz w:val="20"/>
           <w:szCs w:val="20"/>
         </w:rPr>
@@ -1396,6 +1434,7 @@
       <w:r>
         <w:rPr>
           <w:rFonts w:ascii="Arial" w:hAnsi="Arial" w:cs="Arial"/>
+          <w:color w:val="0F4761" w:themeColor="accent1" w:themeShade="BF"/>
           <w:sz w:val="20"/>
           <w:szCs w:val="20"/>
         </w:rPr>
@@ -1411,6 +1450,7 @@
         <w:jc w:val="both"/>
         <w:rPr>
           <w:rFonts w:ascii="Arial" w:hAnsi="Arial" w:cs="Arial"/>
+          <w:color w:val="0F4761" w:themeColor="accent1" w:themeShade="BF"/>
           <w:sz w:val="20"/>
           <w:szCs w:val="20"/>
         </w:rPr>
@@ -1419,6 +1459,7 @@
       <w:r>
         <w:rPr>
           <w:rFonts w:ascii="Arial" w:hAnsi="Arial" w:cs="Arial"/>
+          <w:color w:val="0F4761" w:themeColor="accent1" w:themeShade="BF"/>
           <w:sz w:val="20"/>
           <w:szCs w:val="20"/>
         </w:rPr>
@@ -1428,6 +1469,7 @@
       <w:r>
         <w:rPr>
           <w:rFonts w:ascii="Arial" w:hAnsi="Arial" w:cs="Arial"/>
+          <w:color w:val="0F4761" w:themeColor="accent1" w:themeShade="BF"/>
           <w:sz w:val="20"/>
           <w:szCs w:val="20"/>
         </w:rPr>
@@ -1445,7 +1487,7 @@
         <w:textAlignment w:val="baseline"/>
         <w:rPr>
           <w:rFonts w:ascii="Arial" w:eastAsia="Times New Roman" w:hAnsi="Arial" w:cs="Arial"/>
-          <w:color w:val="000000"/>
+          <w:color w:val="0F4761" w:themeColor="accent1" w:themeShade="BF"/>
           <w:sz w:val="20"/>
           <w:szCs w:val="20"/>
           <w:lang w:eastAsia="es-MX"/>
@@ -1455,7 +1497,7 @@
       <w:r>
         <w:rPr>
           <w:rFonts w:ascii="Arial" w:eastAsia="Times New Roman" w:hAnsi="Arial" w:cs="Arial"/>
-          <w:color w:val="000000"/>
+          <w:color w:val="0F4761" w:themeColor="accent1" w:themeShade="BF"/>
           <w:sz w:val="20"/>
           <w:szCs w:val="20"/>
           <w:lang w:eastAsia="es-MX"/>
@@ -1466,7 +1508,7 @@
       <w:r>
         <w:rPr>
           <w:rFonts w:ascii="Arial" w:eastAsia="Times New Roman" w:hAnsi="Arial" w:cs="Arial"/>
-          <w:color w:val="000000"/>
+          <w:color w:val="0F4761" w:themeColor="accent1" w:themeShade="BF"/>
           <w:sz w:val="20"/>
           <w:szCs w:val="20"/>
           <w:lang w:eastAsia="es-MX"/>
@@ -1480,6 +1522,7 @@
         <w:jc w:val="both"/>
         <w:rPr>
           <w:rFonts w:ascii="Arial" w:eastAsia="Times New Roman" w:hAnsi="Arial" w:cs="Arial"/>
+          <w:color w:val="0F4761" w:themeColor="accent1" w:themeShade="BF"/>
           <w:sz w:val="20"/>
           <w:szCs w:val="20"/>
           <w:lang w:eastAsia="es-MX"/>
@@ -1493,6 +1536,7 @@
         <w:jc w:val="both"/>
         <w:rPr>
           <w:rFonts w:ascii="Arial" w:eastAsia="Times New Roman" w:hAnsi="Arial" w:cs="Arial"/>
+          <w:color w:val="0F4761" w:themeColor="accent1" w:themeShade="BF"/>
           <w:sz w:val="20"/>
           <w:szCs w:val="20"/>
           <w:lang w:eastAsia="es-MX"/>
@@ -1501,7 +1545,7 @@
       <w:r>
         <w:rPr>
           <w:rFonts w:ascii="Arial" w:eastAsia="Times New Roman" w:hAnsi="Arial" w:cs="Arial"/>
-          <w:color w:val="000000"/>
+          <w:color w:val="0F4761" w:themeColor="accent1" w:themeShade="BF"/>
           <w:sz w:val="20"/>
           <w:szCs w:val="20"/>
           <w:lang w:eastAsia="es-MX"/>
@@ -1512,7 +1556,7 @@
       <w:r>
         <w:rPr>
           <w:rFonts w:ascii="Arial" w:eastAsia="Times New Roman" w:hAnsi="Arial" w:cs="Arial"/>
-          <w:color w:val="000000"/>
+          <w:color w:val="0F4761" w:themeColor="accent1" w:themeShade="BF"/>
           <w:sz w:val="20"/>
           <w:szCs w:val="20"/>
           <w:lang w:eastAsia="es-MX"/>
@@ -1523,7 +1567,7 @@
       <w:r>
         <w:rPr>
           <w:rFonts w:ascii="Arial" w:eastAsia="Times New Roman" w:hAnsi="Arial" w:cs="Arial"/>
-          <w:color w:val="000000"/>
+          <w:color w:val="0F4761" w:themeColor="accent1" w:themeShade="BF"/>
           <w:sz w:val="20"/>
           <w:szCs w:val="20"/>
           <w:lang w:eastAsia="es-MX"/>
@@ -3154,7 +3198,7 @@
         <w:sz w:val="20"/>
       </w:rPr>
     </w:lvl>
-    <w:lvl w:ilvl="1" w:tentative="1">
+    <w:lvl w:ilvl="1">
       <w:start w:val="1"/>
       <w:numFmt w:val="bullet"/>
       <w:lvlText w:val="o"/>
@@ -4671,6 +4715,7 @@
   <w:style w:type="character" w:default="1" w:styleId="Fuentedeprrafopredeter">
     <w:name w:val="Default Paragraph Font"/>
     <w:uiPriority w:val="1"/>
+    <w:semiHidden/>
     <w:unhideWhenUsed/>
   </w:style>
   <w:style w:type="table" w:default="1" w:styleId="Tablanormal">

</xml_diff>

<commit_message>
primer parte ya completada, falta revisar detalles
</commit_message>
<xml_diff>
--- a/1 pre entrega/src/data/primer pre entrega check.docx
+++ b/1 pre entrega/src/data/primer pre entrega check.docx
@@ -56,6 +56,7 @@
           <w:rFonts w:ascii="Arial" w:hAnsi="Arial" w:cs="Arial"/>
           <w:sz w:val="20"/>
           <w:szCs w:val="20"/>
+          <w:highlight w:val="yellow"/>
         </w:rPr>
         <w:t xml:space="preserve"> y /</w:t>
       </w:r>
@@ -65,6 +66,7 @@
           <w:rFonts w:ascii="Arial" w:hAnsi="Arial" w:cs="Arial"/>
           <w:sz w:val="20"/>
           <w:szCs w:val="20"/>
+          <w:highlight w:val="yellow"/>
         </w:rPr>
         <w:t>carts</w:t>
       </w:r>
@@ -74,6 +76,7 @@
           <w:rFonts w:ascii="Arial" w:hAnsi="Arial" w:cs="Arial"/>
           <w:sz w:val="20"/>
           <w:szCs w:val="20"/>
+          <w:highlight w:val="yellow"/>
         </w:rPr>
         <w:t xml:space="preserve">. Dichos </w:t>
       </w:r>
@@ -83,6 +86,7 @@
           <w:rFonts w:ascii="Arial" w:hAnsi="Arial" w:cs="Arial"/>
           <w:sz w:val="20"/>
           <w:szCs w:val="20"/>
+          <w:highlight w:val="yellow"/>
         </w:rPr>
         <w:t>endpoints</w:t>
       </w:r>
@@ -92,6 +96,7 @@
           <w:rFonts w:ascii="Arial" w:hAnsi="Arial" w:cs="Arial"/>
           <w:sz w:val="20"/>
           <w:szCs w:val="20"/>
+          <w:highlight w:val="yellow"/>
         </w:rPr>
         <w:t xml:space="preserve"> estarán implementados con el </w:t>
       </w:r>
@@ -101,6 +106,7 @@
           <w:rFonts w:ascii="Arial" w:hAnsi="Arial" w:cs="Arial"/>
           <w:sz w:val="20"/>
           <w:szCs w:val="20"/>
+          <w:highlight w:val="yellow"/>
         </w:rPr>
         <w:t>router</w:t>
       </w:r>
@@ -110,6 +116,7 @@
           <w:rFonts w:ascii="Arial" w:hAnsi="Arial" w:cs="Arial"/>
           <w:sz w:val="20"/>
           <w:szCs w:val="20"/>
+          <w:highlight w:val="yellow"/>
         </w:rPr>
         <w:t xml:space="preserve"> de </w:t>
       </w:r>
@@ -119,6 +126,7 @@
           <w:rFonts w:ascii="Arial" w:hAnsi="Arial" w:cs="Arial"/>
           <w:sz w:val="20"/>
           <w:szCs w:val="20"/>
+          <w:highlight w:val="yellow"/>
         </w:rPr>
         <w:t>express</w:t>
       </w:r>
@@ -128,6 +136,7 @@
           <w:rFonts w:ascii="Arial" w:hAnsi="Arial" w:cs="Arial"/>
           <w:sz w:val="20"/>
           <w:szCs w:val="20"/>
+          <w:highlight w:val="yellow"/>
         </w:rPr>
         <w:t>, con las siguientes especificaciones:</w:t>
       </w:r>
@@ -1203,24 +1212,26 @@
           <w:bCs/>
           <w:sz w:val="20"/>
           <w:szCs w:val="20"/>
-        </w:rPr>
-      </w:pPr>
-      <w:r>
-        <w:rPr>
-          <w:rFonts w:ascii="Arial" w:hAnsi="Arial" w:cs="Arial"/>
-          <w:sz w:val="20"/>
-          <w:szCs w:val="20"/>
-          <w:highlight w:val="yellow"/>
-        </w:rPr>
-        <w:t>La ruta raíz POST /</w:t>
-      </w:r>
-      <w:r>
-        <w:rPr>
-          <w:rFonts w:ascii="Arial" w:hAnsi="Arial" w:cs="Arial"/>
-          <w:sz w:val="20"/>
-          <w:szCs w:val="20"/>
-        </w:rPr>
-        <w:t xml:space="preserve"> deberá crear un nuevo carrito con la siguiente estructura:</w:t>
+          <w:highlight w:val="yellow"/>
+        </w:rPr>
+      </w:pPr>
+      <w:r>
+        <w:rPr>
+          <w:rFonts w:ascii="Arial" w:hAnsi="Arial" w:cs="Arial"/>
+          <w:sz w:val="20"/>
+          <w:szCs w:val="20"/>
+          <w:highlight w:val="yellow"/>
+        </w:rPr>
+        <w:t xml:space="preserve">La ruta raíz </w:t>
+      </w:r>
+      <w:r>
+        <w:rPr>
+          <w:rFonts w:ascii="Arial" w:hAnsi="Arial" w:cs="Arial"/>
+          <w:sz w:val="20"/>
+          <w:szCs w:val="20"/>
+          <w:highlight w:val="yellow"/>
+        </w:rPr>
+        <w:t>POST / deberá crear un nuevo carrito con la siguiente estructura:</w:t>
       </w:r>
     </w:p>
     <w:p>
@@ -1234,6 +1245,7 @@
           <w:rFonts w:ascii="Arial" w:hAnsi="Arial" w:cs="Arial"/>
           <w:sz w:val="20"/>
           <w:szCs w:val="20"/>
+          <w:highlight w:val="yellow"/>
         </w:rPr>
       </w:pPr>
       <w:proofErr w:type="spellStart"/>
@@ -1243,6 +1255,7 @@
           <w:rFonts w:ascii="Arial" w:hAnsi="Arial" w:cs="Arial"/>
           <w:sz w:val="20"/>
           <w:szCs w:val="20"/>
+          <w:highlight w:val="yellow"/>
         </w:rPr>
         <w:t>Id:Number</w:t>
       </w:r>
@@ -1253,6 +1266,7 @@
           <w:rFonts w:ascii="Arial" w:hAnsi="Arial" w:cs="Arial"/>
           <w:sz w:val="20"/>
           <w:szCs w:val="20"/>
+          <w:highlight w:val="yellow"/>
         </w:rPr>
         <w:t>/</w:t>
       </w:r>
@@ -1262,6 +1276,7 @@
           <w:rFonts w:ascii="Arial" w:hAnsi="Arial" w:cs="Arial"/>
           <w:sz w:val="20"/>
           <w:szCs w:val="20"/>
+          <w:highlight w:val="yellow"/>
         </w:rPr>
         <w:t>String</w:t>
       </w:r>
@@ -1271,6 +1286,7 @@
           <w:rFonts w:ascii="Arial" w:hAnsi="Arial" w:cs="Arial"/>
           <w:sz w:val="20"/>
           <w:szCs w:val="20"/>
+          <w:highlight w:val="yellow"/>
         </w:rPr>
         <w:t xml:space="preserve"> (A tu elección, de igual manera como con los productos, debes asegurar que nunca se dupliquen los </w:t>
       </w:r>
@@ -1280,6 +1296,7 @@
           <w:rFonts w:ascii="Arial" w:hAnsi="Arial" w:cs="Arial"/>
           <w:sz w:val="20"/>
           <w:szCs w:val="20"/>
+          <w:highlight w:val="yellow"/>
         </w:rPr>
         <w:t>ids</w:t>
       </w:r>
@@ -1289,6 +1306,7 @@
           <w:rFonts w:ascii="Arial" w:hAnsi="Arial" w:cs="Arial"/>
           <w:sz w:val="20"/>
           <w:szCs w:val="20"/>
+          <w:highlight w:val="yellow"/>
         </w:rPr>
         <w:t xml:space="preserve"> y que este se autogenere).</w:t>
       </w:r>
@@ -1304,6 +1322,7 @@
           <w:rFonts w:ascii="Arial" w:hAnsi="Arial" w:cs="Arial"/>
           <w:sz w:val="20"/>
           <w:szCs w:val="20"/>
+          <w:highlight w:val="yellow"/>
         </w:rPr>
       </w:pPr>
       <w:proofErr w:type="spellStart"/>
@@ -1312,6 +1331,7 @@
           <w:rFonts w:ascii="Arial" w:hAnsi="Arial" w:cs="Arial"/>
           <w:sz w:val="20"/>
           <w:szCs w:val="20"/>
+          <w:highlight w:val="yellow"/>
         </w:rPr>
         <w:t>products</w:t>
       </w:r>
@@ -1321,8 +1341,88 @@
           <w:rFonts w:ascii="Arial" w:hAnsi="Arial" w:cs="Arial"/>
           <w:sz w:val="20"/>
           <w:szCs w:val="20"/>
+          <w:highlight w:val="yellow"/>
         </w:rPr>
         <w:t>: Array que contendrá objetos que representen cada producto</w:t>
+      </w:r>
+    </w:p>
+    <w:p>
+      <w:pPr>
+        <w:numPr>
+          <w:ilvl w:val="1"/>
+          <w:numId w:val="8"/>
+        </w:numPr>
+        <w:jc w:val="both"/>
+        <w:rPr>
+          <w:rFonts w:ascii="Arial" w:hAnsi="Arial" w:cs="Arial"/>
+          <w:color w:val="FF0000"/>
+          <w:sz w:val="20"/>
+          <w:szCs w:val="20"/>
+        </w:rPr>
+      </w:pPr>
+      <w:proofErr w:type="gramStart"/>
+      <w:r>
+        <w:rPr>
+          <w:rFonts w:ascii="Arial" w:hAnsi="Arial" w:cs="Arial"/>
+          <w:color w:val="FF0000"/>
+          <w:sz w:val="20"/>
+          <w:szCs w:val="20"/>
+        </w:rPr>
+        <w:t>Ya  agrega</w:t>
+      </w:r>
+      <w:proofErr w:type="gramEnd"/>
+      <w:r>
+        <w:rPr>
+          <w:rFonts w:ascii="Arial" w:hAnsi="Arial" w:cs="Arial"/>
+          <w:color w:val="FF0000"/>
+          <w:sz w:val="20"/>
+          <w:szCs w:val="20"/>
+        </w:rPr>
+        <w:t xml:space="preserve">  un producto pero QUE TANTO DEL PRODUCTO  AGREGO? </w:t>
+      </w:r>
+    </w:p>
+    <w:p>
+      <w:pPr>
+        <w:numPr>
+          <w:ilvl w:val="1"/>
+          <w:numId w:val="8"/>
+        </w:numPr>
+        <w:jc w:val="both"/>
+        <w:rPr>
+          <w:rFonts w:ascii="Arial" w:hAnsi="Arial" w:cs="Arial"/>
+          <w:color w:val="FF0000"/>
+          <w:sz w:val="20"/>
+          <w:szCs w:val="20"/>
+        </w:rPr>
+      </w:pPr>
+      <w:r>
+        <w:rPr>
+          <w:rFonts w:ascii="Arial" w:hAnsi="Arial" w:cs="Arial"/>
+          <w:color w:val="FF0000"/>
+          <w:sz w:val="20"/>
+          <w:szCs w:val="20"/>
+        </w:rPr>
+        <w:t xml:space="preserve">Solo producto </w:t>
+      </w:r>
+      <w:proofErr w:type="gramStart"/>
+      <w:r>
+        <w:rPr>
+          <w:rFonts w:ascii="Arial" w:hAnsi="Arial" w:cs="Arial"/>
+          <w:color w:val="FF0000"/>
+          <w:sz w:val="20"/>
+          <w:szCs w:val="20"/>
+        </w:rPr>
+        <w:t>e  ID</w:t>
+      </w:r>
+      <w:proofErr w:type="gramEnd"/>
+      <w:r>
+        <w:rPr>
+          <w:rFonts w:ascii="Arial" w:hAnsi="Arial" w:cs="Arial"/>
+          <w:color w:val="FF0000"/>
+          <w:sz w:val="20"/>
+          <w:szCs w:val="20"/>
+        </w:rPr>
+        <w:t xml:space="preserve"> como dice en el siguiente punto?</w:t>
       </w:r>
     </w:p>
     <w:p>
@@ -1609,6 +1709,7 @@
           <w:rFonts w:ascii="Arial" w:hAnsi="Arial" w:cs="Arial"/>
           <w:sz w:val="20"/>
           <w:szCs w:val="20"/>
+          <w:highlight w:val="yellow"/>
         </w:rPr>
         <w:t xml:space="preserve">La persistencia de la información se implementará utilizando el file </w:t>
       </w:r>
@@ -1618,6 +1719,7 @@
           <w:rFonts w:ascii="Arial" w:hAnsi="Arial" w:cs="Arial"/>
           <w:sz w:val="20"/>
           <w:szCs w:val="20"/>
+          <w:highlight w:val="yellow"/>
         </w:rPr>
         <w:t>system</w:t>
       </w:r>
@@ -1627,17 +1729,9 @@
           <w:rFonts w:ascii="Arial" w:hAnsi="Arial" w:cs="Arial"/>
           <w:sz w:val="20"/>
           <w:szCs w:val="20"/>
-        </w:rPr>
-        <w:t xml:space="preserve">, donde los archivos </w:t>
-      </w:r>
-      <w:r>
-        <w:rPr>
-          <w:rFonts w:ascii="Arial" w:hAnsi="Arial" w:cs="Arial"/>
-          <w:sz w:val="20"/>
-          <w:szCs w:val="20"/>
-          <w:highlight w:val="yellow"/>
-        </w:rPr>
-        <w:t>“</w:t>
+          <w:highlight w:val="yellow"/>
+        </w:rPr>
+        <w:t>, donde los archivos “</w:t>
       </w:r>
       <w:proofErr w:type="spellStart"/>
       <w:proofErr w:type="gramStart"/>
@@ -1679,15 +1773,7 @@
           <w:szCs w:val="20"/>
           <w:highlight w:val="yellow"/>
         </w:rPr>
-        <w:t>”,</w:t>
-      </w:r>
-      <w:r>
-        <w:rPr>
-          <w:rFonts w:ascii="Arial" w:hAnsi="Arial" w:cs="Arial"/>
-          <w:sz w:val="20"/>
-          <w:szCs w:val="20"/>
-        </w:rPr>
-        <w:t xml:space="preserve"> respaldan la información.</w:t>
+        <w:t>”, respaldan la información.</w:t>
       </w:r>
     </w:p>
     <w:p>
@@ -3794,7 +3880,7 @@
         <w:sz w:val="20"/>
       </w:rPr>
     </w:lvl>
-    <w:lvl w:ilvl="1" w:tentative="1">
+    <w:lvl w:ilvl="1">
       <w:start w:val="1"/>
       <w:numFmt w:val="bullet"/>
       <w:lvlText w:val="o"/>

</xml_diff>

<commit_message>
commit antes del after
</commit_message>
<xml_diff>
--- a/1 pre entrega/src/data/primer pre entrega check.docx
+++ b/1 pre entrega/src/data/primer pre entrega check.docx
@@ -983,11 +983,8 @@
         <w:jc w:val="both"/>
         <w:rPr>
           <w:rFonts w:ascii="Arial" w:hAnsi="Arial" w:cs="Arial"/>
-          <w:b/>
-          <w:bCs/>
-          <w:sz w:val="20"/>
-          <w:szCs w:val="20"/>
-          <w:highlight w:val="yellow"/>
+          <w:sz w:val="20"/>
+          <w:szCs w:val="20"/>
         </w:rPr>
       </w:pPr>
       <w:r>
@@ -1053,67 +1050,19 @@
     </w:p>
     <w:p>
       <w:pPr>
-        <w:numPr>
-          <w:ilvl w:val="1"/>
-          <w:numId w:val="6"/>
-        </w:numPr>
         <w:jc w:val="both"/>
         <w:rPr>
           <w:rFonts w:ascii="Arial" w:hAnsi="Arial" w:cs="Arial"/>
-          <w:b/>
-          <w:bCs/>
-          <w:color w:val="FF0000"/>
-          <w:sz w:val="20"/>
-          <w:szCs w:val="20"/>
-        </w:rPr>
-      </w:pPr>
-      <w:proofErr w:type="gramStart"/>
-      <w:r>
-        <w:rPr>
-          <w:rFonts w:ascii="Arial" w:hAnsi="Arial" w:cs="Arial"/>
-          <w:color w:val="FF0000"/>
-          <w:sz w:val="20"/>
-          <w:szCs w:val="20"/>
-        </w:rPr>
-        <w:t>AQUÍ  DEBERIA</w:t>
-      </w:r>
-      <w:proofErr w:type="gramEnd"/>
-      <w:r>
-        <w:rPr>
-          <w:rFonts w:ascii="Arial" w:hAnsi="Arial" w:cs="Arial"/>
-          <w:color w:val="FF0000"/>
-          <w:sz w:val="20"/>
-          <w:szCs w:val="20"/>
-        </w:rPr>
-        <w:t xml:space="preserve"> EVALUAR SI  ALGUN ARCHIVO VIENE VACIO  O SOLO UPDATE?</w:t>
-      </w:r>
-    </w:p>
-    <w:p>
-      <w:pPr>
-        <w:jc w:val="both"/>
-        <w:rPr>
-          <w:rFonts w:ascii="Arial" w:hAnsi="Arial" w:cs="Arial"/>
-          <w:sz w:val="20"/>
-          <w:szCs w:val="20"/>
-        </w:rPr>
-      </w:pPr>
-    </w:p>
-    <w:p>
-      <w:pPr>
-        <w:jc w:val="both"/>
-        <w:rPr>
-          <w:rFonts w:ascii="Arial" w:hAnsi="Arial" w:cs="Arial"/>
-          <w:sz w:val="20"/>
-          <w:szCs w:val="20"/>
-        </w:rPr>
-      </w:pPr>
-      <w:r>
-        <w:rPr>
-          <w:rFonts w:ascii="Arial" w:hAnsi="Arial" w:cs="Arial"/>
-          <w:sz w:val="20"/>
-          <w:szCs w:val="20"/>
-        </w:rPr>
-        <w:lastRenderedPageBreak/>
+          <w:sz w:val="20"/>
+          <w:szCs w:val="20"/>
+        </w:rPr>
+      </w:pPr>
+      <w:r>
+        <w:rPr>
+          <w:rFonts w:ascii="Arial" w:hAnsi="Arial" w:cs="Arial"/>
+          <w:sz w:val="20"/>
+          <w:szCs w:val="20"/>
+        </w:rPr>
         <w:t xml:space="preserve">Para el carrito, el cual tendrá su </w:t>
       </w:r>
       <w:proofErr w:type="spellStart"/>
@@ -1222,6 +1171,7 @@
           <w:szCs w:val="20"/>
           <w:highlight w:val="yellow"/>
         </w:rPr>
+        <w:lastRenderedPageBreak/>
         <w:t xml:space="preserve">La ruta raíz </w:t>
       </w:r>
       <w:r>
@@ -1378,7 +1328,25 @@
           <w:sz w:val="20"/>
           <w:szCs w:val="20"/>
         </w:rPr>
-        <w:t xml:space="preserve">  un producto pero QUE TANTO DEL PRODUCTO  AGREGO? </w:t>
+        <w:t xml:space="preserve">  un producto pero QUE TANT</w:t>
+      </w:r>
+      <w:r>
+        <w:rPr>
+          <w:rFonts w:ascii="Arial" w:hAnsi="Arial" w:cs="Arial"/>
+          <w:color w:val="FF0000"/>
+          <w:sz w:val="20"/>
+          <w:szCs w:val="20"/>
+        </w:rPr>
+        <w:t>A INFORMACION</w:t>
+      </w:r>
+      <w:r>
+        <w:rPr>
+          <w:rFonts w:ascii="Arial" w:hAnsi="Arial" w:cs="Arial"/>
+          <w:color w:val="FF0000"/>
+          <w:sz w:val="20"/>
+          <w:szCs w:val="20"/>
+        </w:rPr>
+        <w:t xml:space="preserve"> DEL PRODUCTO  AGREGO? </w:t>
       </w:r>
     </w:p>
     <w:p>
@@ -1424,6 +1392,56 @@
         </w:rPr>
         <w:t xml:space="preserve"> como dice en el siguiente punto?</w:t>
       </w:r>
+    </w:p>
+    <w:p>
+      <w:pPr>
+        <w:numPr>
+          <w:ilvl w:val="2"/>
+          <w:numId w:val="8"/>
+        </w:numPr>
+        <w:jc w:val="both"/>
+        <w:rPr>
+          <w:rFonts w:ascii="Arial" w:hAnsi="Arial" w:cs="Arial"/>
+          <w:sz w:val="20"/>
+          <w:szCs w:val="20"/>
+        </w:rPr>
+      </w:pPr>
+      <w:r>
+        <w:rPr>
+          <w:rFonts w:ascii="Arial" w:hAnsi="Arial" w:cs="Arial"/>
+          <w:sz w:val="20"/>
+          <w:szCs w:val="20"/>
+        </w:rPr>
+        <w:t xml:space="preserve">Solo </w:t>
+      </w:r>
+      <w:proofErr w:type="gramStart"/>
+      <w:r>
+        <w:rPr>
+          <w:rFonts w:ascii="Arial" w:hAnsi="Arial" w:cs="Arial"/>
+          <w:sz w:val="20"/>
+          <w:szCs w:val="20"/>
+        </w:rPr>
+        <w:t>el  ID</w:t>
+      </w:r>
+      <w:proofErr w:type="gramEnd"/>
+      <w:r>
+        <w:rPr>
+          <w:rFonts w:ascii="Arial" w:hAnsi="Arial" w:cs="Arial"/>
+          <w:sz w:val="20"/>
+          <w:szCs w:val="20"/>
+        </w:rPr>
+        <w:t xml:space="preserve">  y  el </w:t>
+      </w:r>
+      <w:proofErr w:type="spellStart"/>
+      <w:r>
+        <w:rPr>
+          <w:rFonts w:ascii="Arial" w:hAnsi="Arial" w:cs="Arial"/>
+          <w:sz w:val="20"/>
+          <w:szCs w:val="20"/>
+        </w:rPr>
+        <w:t>qty</w:t>
+      </w:r>
+      <w:proofErr w:type="spellEnd"/>
     </w:p>
     <w:p>
       <w:pPr>
@@ -3896,7 +3914,7 @@
         <w:sz w:val="20"/>
       </w:rPr>
     </w:lvl>
-    <w:lvl w:ilvl="2" w:tentative="1">
+    <w:lvl w:ilvl="2">
       <w:start w:val="1"/>
       <w:numFmt w:val="bullet"/>
       <w:lvlText w:val=""/>

</xml_diff>

<commit_message>
Ya funciona la ruta de products, procedo a eliminar comentarios
</commit_message>
<xml_diff>
--- a/1 pre entrega/src/data/primer pre entrega check.docx
+++ b/1 pre entrega/src/data/primer pre entrega check.docx
@@ -931,52 +931,6 @@
     <w:p>
       <w:pPr>
         <w:numPr>
-          <w:ilvl w:val="1"/>
-          <w:numId w:val="6"/>
-        </w:numPr>
-        <w:jc w:val="both"/>
-        <w:rPr>
-          <w:rFonts w:ascii="Arial" w:hAnsi="Arial" w:cs="Arial"/>
-          <w:b/>
-          <w:bCs/>
-          <w:sz w:val="20"/>
-          <w:szCs w:val="20"/>
-          <w:highlight w:val="yellow"/>
-        </w:rPr>
-      </w:pPr>
-      <w:r>
-        <w:rPr>
-          <w:rFonts w:ascii="Arial" w:hAnsi="Arial" w:cs="Arial"/>
-          <w:sz w:val="20"/>
-          <w:szCs w:val="20"/>
-          <w:highlight w:val="yellow"/>
-        </w:rPr>
-        <w:t xml:space="preserve">ESTO YA ESTA PERO NO TRAE </w:t>
-      </w:r>
-      <w:proofErr w:type="gramStart"/>
-      <w:r>
-        <w:rPr>
-          <w:rFonts w:ascii="Arial" w:hAnsi="Arial" w:cs="Arial"/>
-          <w:sz w:val="20"/>
-          <w:szCs w:val="20"/>
-          <w:highlight w:val="yellow"/>
-        </w:rPr>
-        <w:t>LA  INFORMACION</w:t>
-      </w:r>
-      <w:proofErr w:type="gramEnd"/>
-      <w:r>
-        <w:rPr>
-          <w:rFonts w:ascii="Arial" w:hAnsi="Arial" w:cs="Arial"/>
-          <w:sz w:val="20"/>
-          <w:szCs w:val="20"/>
-          <w:highlight w:val="yellow"/>
-        </w:rPr>
-        <w:t xml:space="preserve"> CORRECTA POR LO CUAL HAY QUE DEBUGGUEAR Y PROBABLMENTE EXPORTAR, PREGUNTAR EN  CLASE</w:t>
-      </w:r>
-    </w:p>
-    <w:p>
-      <w:pPr>
-        <w:numPr>
           <w:ilvl w:val="0"/>
           <w:numId w:val="6"/>
         </w:numPr>
@@ -1050,6 +1004,23 @@
     </w:p>
     <w:p>
       <w:pPr>
+        <w:rPr>
+          <w:rFonts w:ascii="Arial" w:hAnsi="Arial" w:cs="Arial"/>
+          <w:sz w:val="20"/>
+          <w:szCs w:val="20"/>
+        </w:rPr>
+      </w:pPr>
+      <w:r>
+        <w:rPr>
+          <w:rFonts w:ascii="Arial" w:hAnsi="Arial" w:cs="Arial"/>
+          <w:sz w:val="20"/>
+          <w:szCs w:val="20"/>
+        </w:rPr>
+        <w:br w:type="page"/>
+      </w:r>
+    </w:p>
+    <w:p>
+      <w:pPr>
         <w:jc w:val="both"/>
         <w:rPr>
           <w:rFonts w:ascii="Arial" w:hAnsi="Arial" w:cs="Arial"/>
@@ -1063,6 +1034,7 @@
           <w:sz w:val="20"/>
           <w:szCs w:val="20"/>
         </w:rPr>
+        <w:lastRenderedPageBreak/>
         <w:t xml:space="preserve">Para el carrito, el cual tendrá su </w:t>
       </w:r>
       <w:proofErr w:type="spellStart"/>
@@ -1171,7 +1143,6 @@
           <w:szCs w:val="20"/>
           <w:highlight w:val="yellow"/>
         </w:rPr>
-        <w:lastRenderedPageBreak/>
         <w:t xml:space="preserve">La ruta raíz </w:t>
       </w:r>
       <w:r>

</xml_diff>